<commit_message>
add some text and make correct in arrive
</commit_message>
<xml_diff>
--- a/Оператор/Штат ММЗ.docx
+++ b/Оператор/Штат ММЗ.docx
@@ -231,6 +231,46 @@
           <w14:ligatures w14:val="none"/>
         </w:rPr>
         <w:t>13 часов отправляет таблицу прибытия ТС на рябиновую</w:t>
+      </w:r>
+    </w:p>
+    <w:p>
+      <w:pPr>
+        <w:numPr>
+          <w:ilvl w:val="0"/>
+          <w:numId w:val="2"/>
+        </w:numPr>
+        <w:pBdr>
+          <w:top w:val="single" w:sz="2" w:space="0" w:color="D9D9E3"/>
+          <w:left w:val="single" w:sz="2" w:space="5" w:color="D9D9E3"/>
+          <w:bottom w:val="single" w:sz="2" w:space="0" w:color="D9D9E3"/>
+          <w:right w:val="single" w:sz="2" w:space="0" w:color="D9D9E3"/>
+        </w:pBdr>
+        <w:shd w:val="clear" w:color="auto" w:fill="444654"/>
+        <w:spacing w:after="0" w:line="240" w:lineRule="auto"/>
+        <w:rPr>
+          <w:rFonts w:ascii="Segoe UI" w:eastAsia="Times New Roman" w:hAnsi="Segoe UI" w:cs="Segoe UI"/>
+          <w:color w:val="D1D5DB"/>
+          <w:kern w:val="0"/>
+          <w:sz w:val="24"/>
+          <w:szCs w:val="24"/>
+          <w:lang w:eastAsia="ru-RU"/>
+          <w14:ligatures w14:val="none"/>
+        </w:rPr>
+      </w:pPr>
+      <w:r>
+        <w:rPr>
+          <w:rFonts w:ascii="Segoe UI" w:eastAsia="Times New Roman" w:hAnsi="Segoe UI" w:cs="Segoe UI"/>
+          <w:b/>
+          <w:bCs/>
+          <w:color w:val="D1D5DB"/>
+          <w:kern w:val="0"/>
+          <w:sz w:val="24"/>
+          <w:szCs w:val="24"/>
+          <w:bdr w:val="single" w:sz="2" w:space="0" w:color="D9D9E3" w:frame="1"/>
+          <w:lang w:eastAsia="ru-RU"/>
+          <w14:ligatures w14:val="none"/>
+        </w:rPr>
+        <w:t>Ольга Маймасова – логист. Прямой начальник операторов ММЗ, в случае если он долго не выходит на связь или пропал вовсе – пишем звоним ей!</w:t>
       </w:r>
     </w:p>
     <w:p>

</xml_diff>